<commit_message>
add zoom moderator work experience to the tabs
</commit_message>
<xml_diff>
--- a/scr/content.docx
+++ b/scr/content.docx
@@ -1250,6 +1250,17 @@
           <w:szCs w:val="27"/>
         </w:rPr>
       </w:pPr>
+    </w:p>
+    <w:p>
+      <w:pPr>
+        <w:pStyle w:val="NormalWeb"/>
+        <w:shd w:val="clear" w:color="auto" w:fill="1D1D1D"/>
+        <w:rPr>
+          <w:color w:val="FFF8DC"/>
+          <w:sz w:val="27"/>
+          <w:szCs w:val="27"/>
+        </w:rPr>
+      </w:pPr>
       <w:proofErr w:type="gramStart"/>
       <w:r>
         <w:rPr>
@@ -1257,6 +1268,105 @@
           <w:sz w:val="27"/>
           <w:szCs w:val="27"/>
         </w:rPr>
+        <w:lastRenderedPageBreak/>
+        <w:t>with</w:t>
+      </w:r>
+      <w:proofErr w:type="gramEnd"/>
+      <w:r>
+        <w:rPr>
+          <w:color w:val="FFF8DC"/>
+          <w:sz w:val="27"/>
+          <w:szCs w:val="27"/>
+        </w:rPr>
+        <w:t xml:space="preserve"> MHFA based in</w:t>
+      </w:r>
+      <w:r>
+        <w:rPr>
+          <w:color w:val="FFF8DC"/>
+          <w:sz w:val="27"/>
+          <w:szCs w:val="27"/>
+        </w:rPr>
+        <w:t xml:space="preserve"> </w:t>
+      </w:r>
+      <w:r>
+        <w:rPr>
+          <w:color w:val="FF0000"/>
+          <w:sz w:val="27"/>
+          <w:szCs w:val="27"/>
+        </w:rPr>
+        <w:t>Vancouver, Canada</w:t>
+      </w:r>
+      <w:r>
+        <w:rPr>
+          <w:color w:val="FF0000"/>
+          <w:sz w:val="27"/>
+          <w:szCs w:val="27"/>
+        </w:rPr>
+        <w:t xml:space="preserve"> </w:t>
+      </w:r>
+      <w:bookmarkStart w:id="0" w:name="_GoBack"/>
+      <w:r>
+        <w:rPr>
+          <w:color w:val="FFF8DC"/>
+          <w:sz w:val="27"/>
+          <w:szCs w:val="27"/>
+        </w:rPr>
+        <w:t>for 5 months</w:t>
+      </w:r>
+      <w:bookmarkEnd w:id="0"/>
+    </w:p>
+    <w:p>
+      <w:pPr>
+        <w:pStyle w:val="NormalWeb"/>
+        <w:shd w:val="clear" w:color="auto" w:fill="1D1D1D"/>
+        <w:rPr>
+          <w:color w:val="FFF8DC"/>
+          <w:sz w:val="27"/>
+          <w:szCs w:val="27"/>
+        </w:rPr>
+      </w:pPr>
+      <w:r>
+        <w:rPr>
+          <w:color w:val="FFF8DC"/>
+          <w:sz w:val="27"/>
+          <w:szCs w:val="27"/>
+        </w:rPr>
+        <w:t>As a contractor Zoom Moderator I have a</w:t>
+      </w:r>
+      <w:r>
+        <w:rPr>
+          <w:color w:val="FFF8DC"/>
+          <w:sz w:val="27"/>
+          <w:szCs w:val="27"/>
+        </w:rPr>
+        <w:t>ddressed basic technical issues the participants faced, and provided first aid mental support in case participants had triggered or experienced panic attacks during the training</w:t>
+      </w:r>
+      <w:r>
+        <w:rPr>
+          <w:color w:val="FFF8DC"/>
+          <w:sz w:val="27"/>
+          <w:szCs w:val="27"/>
+        </w:rPr>
+        <w:t>.</w:t>
+      </w:r>
+    </w:p>
+    <w:p>
+      <w:pPr>
+        <w:pStyle w:val="NormalWeb"/>
+        <w:shd w:val="clear" w:color="auto" w:fill="1D1D1D"/>
+        <w:rPr>
+          <w:color w:val="FFF8DC"/>
+          <w:sz w:val="27"/>
+          <w:szCs w:val="27"/>
+        </w:rPr>
+      </w:pPr>
+      <w:proofErr w:type="gramStart"/>
+      <w:r>
+        <w:rPr>
+          <w:color w:val="FFF8DC"/>
+          <w:sz w:val="27"/>
+          <w:szCs w:val="27"/>
+        </w:rPr>
         <w:t>in</w:t>
       </w:r>
       <w:proofErr w:type="gramEnd"/>
@@ -1301,45 +1411,348 @@
           <w:sz w:val="27"/>
           <w:szCs w:val="27"/>
         </w:rPr>
+        <w:t>I have helped them with investigating and addressing their customer’s needs and hitting their monthly/daily target sales for couple of times.</w:t>
+      </w:r>
+    </w:p>
+    <w:p>
+      <w:pPr>
+        <w:pStyle w:val="NormalWeb"/>
+        <w:shd w:val="clear" w:color="auto" w:fill="1D1D1D"/>
+        <w:rPr>
+          <w:color w:val="FFF8DC"/>
+          <w:sz w:val="27"/>
+          <w:szCs w:val="27"/>
+        </w:rPr>
+      </w:pPr>
+      <w:r>
+        <w:rPr>
+          <w:color w:val="FFF8DC"/>
+          <w:sz w:val="27"/>
+          <w:szCs w:val="27"/>
+        </w:rPr>
+        <w:t>Despite the basic knowledge of fashion and fabrics, I have learned the core values of the company, the Canadian work place culture, and the standards of customer service in this country.</w:t>
+      </w:r>
+    </w:p>
+    <w:p>
+      <w:pPr>
+        <w:pStyle w:val="NormalWeb"/>
+        <w:shd w:val="clear" w:color="auto" w:fill="1D1D1D"/>
+        <w:rPr>
+          <w:color w:val="FFF8DC"/>
+          <w:sz w:val="27"/>
+          <w:szCs w:val="27"/>
+        </w:rPr>
+      </w:pPr>
+      <w:r>
+        <w:rPr>
+          <w:color w:val="FFF8DC"/>
+          <w:sz w:val="27"/>
+          <w:szCs w:val="27"/>
+        </w:rPr>
+        <w:t>---------------------</w:t>
+      </w:r>
+    </w:p>
+    <w:p>
+      <w:pPr>
+        <w:pStyle w:val="NormalWeb"/>
+        <w:shd w:val="clear" w:color="auto" w:fill="1D1D1D"/>
+        <w:rPr>
+          <w:color w:val="FFF8DC"/>
+          <w:sz w:val="27"/>
+          <w:szCs w:val="27"/>
+        </w:rPr>
+      </w:pPr>
+      <w:proofErr w:type="gramStart"/>
+      <w:r>
+        <w:rPr>
+          <w:color w:val="FFF8DC"/>
+          <w:sz w:val="27"/>
+          <w:szCs w:val="27"/>
+        </w:rPr>
+        <w:t>in</w:t>
+      </w:r>
+      <w:proofErr w:type="gramEnd"/>
+      <w:r>
+        <w:rPr>
+          <w:color w:val="FFF8DC"/>
+          <w:sz w:val="27"/>
+          <w:szCs w:val="27"/>
+        </w:rPr>
+        <w:t xml:space="preserve"> Association of Calligraphers of Rasht and in </w:t>
+      </w:r>
+      <w:proofErr w:type="spellStart"/>
+      <w:r>
+        <w:rPr>
+          <w:color w:val="FFF8DC"/>
+          <w:sz w:val="27"/>
+          <w:szCs w:val="27"/>
+        </w:rPr>
+        <w:t>Sama’e</w:t>
+      </w:r>
+      <w:proofErr w:type="spellEnd"/>
+      <w:r>
+        <w:rPr>
+          <w:color w:val="FFF8DC"/>
+          <w:sz w:val="27"/>
+          <w:szCs w:val="27"/>
+        </w:rPr>
+        <w:t xml:space="preserve"> </w:t>
+      </w:r>
+      <w:proofErr w:type="spellStart"/>
+      <w:r>
+        <w:rPr>
+          <w:color w:val="FFF8DC"/>
+          <w:sz w:val="27"/>
+          <w:szCs w:val="27"/>
+        </w:rPr>
+        <w:t>Ghalam</w:t>
+      </w:r>
+      <w:proofErr w:type="spellEnd"/>
+      <w:r>
+        <w:rPr>
+          <w:color w:val="FFF8DC"/>
+          <w:sz w:val="27"/>
+          <w:szCs w:val="27"/>
+        </w:rPr>
+        <w:t xml:space="preserve"> art institute in </w:t>
+      </w:r>
+      <w:r>
+        <w:rPr>
+          <w:color w:val="FF0000"/>
+          <w:sz w:val="27"/>
+          <w:szCs w:val="27"/>
+        </w:rPr>
+        <w:t>Rasht, Iran</w:t>
+      </w:r>
+      <w:r>
+        <w:rPr>
+          <w:color w:val="FFF8DC"/>
+          <w:sz w:val="27"/>
+          <w:szCs w:val="27"/>
+        </w:rPr>
+        <w:t xml:space="preserve"> for about 18 months</w:t>
+      </w:r>
+    </w:p>
+    <w:p>
+      <w:pPr>
+        <w:pStyle w:val="NormalWeb"/>
+        <w:shd w:val="clear" w:color="auto" w:fill="1D1D1D"/>
+        <w:rPr>
+          <w:color w:val="FFF8DC"/>
+          <w:sz w:val="27"/>
+          <w:szCs w:val="27"/>
+        </w:rPr>
+      </w:pPr>
+      <w:r>
+        <w:rPr>
+          <w:color w:val="FFF8DC"/>
+          <w:sz w:val="27"/>
+          <w:szCs w:val="27"/>
+        </w:rPr>
+        <w:t>I helped them to increase their students by realizing and addressing the bugs of their customer service and registration process, improve their social media advertisements. I also helped them with running the exhibitions and seasonal national exams.</w:t>
+      </w:r>
+    </w:p>
+    <w:p>
+      <w:pPr>
+        <w:pStyle w:val="NormalWeb"/>
+        <w:shd w:val="clear" w:color="auto" w:fill="1D1D1D"/>
+        <w:rPr>
+          <w:color w:val="FFF8DC"/>
+          <w:sz w:val="27"/>
+          <w:szCs w:val="27"/>
+        </w:rPr>
+      </w:pPr>
+    </w:p>
+    <w:p>
+      <w:pPr>
+        <w:pStyle w:val="NormalWeb"/>
+        <w:shd w:val="clear" w:color="auto" w:fill="1D1D1D"/>
+        <w:rPr>
+          <w:color w:val="FFF8DC"/>
+          <w:sz w:val="27"/>
+          <w:szCs w:val="27"/>
+        </w:rPr>
+      </w:pPr>
+      <w:r>
+        <w:rPr>
+          <w:color w:val="FFF8DC"/>
+          <w:sz w:val="27"/>
+          <w:szCs w:val="27"/>
+        </w:rPr>
+        <w:t>Despite the art of Persian Calligraphy, I have learned how to have a critical thinking, communication with diversity of people from various age range and social status, and marketing.</w:t>
+      </w:r>
+    </w:p>
+    <w:p>
+      <w:pPr>
+        <w:pStyle w:val="NormalWeb"/>
+        <w:shd w:val="clear" w:color="auto" w:fill="1D1D1D"/>
+        <w:rPr>
+          <w:color w:val="FFF8DC"/>
+          <w:sz w:val="27"/>
+          <w:szCs w:val="27"/>
+        </w:rPr>
+      </w:pPr>
+      <w:r>
+        <w:rPr>
+          <w:color w:val="FFF8DC"/>
+          <w:sz w:val="27"/>
+          <w:szCs w:val="27"/>
+        </w:rPr>
+        <w:t>---------------------</w:t>
+      </w:r>
+    </w:p>
+    <w:p>
+      <w:pPr>
+        <w:pStyle w:val="NormalWeb"/>
+        <w:shd w:val="clear" w:color="auto" w:fill="1D1D1D"/>
+        <w:rPr>
+          <w:color w:val="FFF8DC"/>
+          <w:sz w:val="27"/>
+          <w:szCs w:val="27"/>
+        </w:rPr>
+      </w:pPr>
+      <w:proofErr w:type="gramStart"/>
+      <w:r>
+        <w:rPr>
+          <w:color w:val="FFF8DC"/>
+          <w:sz w:val="27"/>
+          <w:szCs w:val="27"/>
+        </w:rPr>
+        <w:t>in</w:t>
+      </w:r>
+      <w:proofErr w:type="gramEnd"/>
+      <w:r>
+        <w:rPr>
+          <w:color w:val="FFF8DC"/>
+          <w:sz w:val="27"/>
+          <w:szCs w:val="27"/>
+        </w:rPr>
+        <w:t xml:space="preserve"> Association of Calligraphers of Rasht and in </w:t>
+      </w:r>
+      <w:proofErr w:type="spellStart"/>
+      <w:r>
+        <w:rPr>
+          <w:color w:val="FFF8DC"/>
+          <w:sz w:val="27"/>
+          <w:szCs w:val="27"/>
+        </w:rPr>
+        <w:t>Sama’</w:t>
+      </w:r>
+      <w:r>
+        <w:rPr>
+          <w:color w:val="FFF8DC"/>
+          <w:sz w:val="27"/>
+          <w:szCs w:val="27"/>
+        </w:rPr>
+        <w:t>e</w:t>
+      </w:r>
+      <w:proofErr w:type="spellEnd"/>
+      <w:r>
+        <w:rPr>
+          <w:color w:val="FFF8DC"/>
+          <w:sz w:val="27"/>
+          <w:szCs w:val="27"/>
+        </w:rPr>
+        <w:t xml:space="preserve"> </w:t>
+      </w:r>
+      <w:proofErr w:type="spellStart"/>
+      <w:r>
+        <w:rPr>
+          <w:color w:val="FFF8DC"/>
+          <w:sz w:val="27"/>
+          <w:szCs w:val="27"/>
+        </w:rPr>
+        <w:t>Ghalam</w:t>
+      </w:r>
+      <w:proofErr w:type="spellEnd"/>
+      <w:r>
+        <w:rPr>
+          <w:color w:val="FFF8DC"/>
+          <w:sz w:val="27"/>
+          <w:szCs w:val="27"/>
+        </w:rPr>
+        <w:t xml:space="preserve"> art institute in </w:t>
+      </w:r>
+      <w:r>
+        <w:rPr>
+          <w:color w:val="FF0000"/>
+          <w:sz w:val="27"/>
+          <w:szCs w:val="27"/>
+        </w:rPr>
+        <w:t>Rasht, Iran</w:t>
+      </w:r>
+      <w:r>
+        <w:rPr>
+          <w:color w:val="FFF8DC"/>
+          <w:sz w:val="27"/>
+          <w:szCs w:val="27"/>
+        </w:rPr>
+        <w:t xml:space="preserve"> for about 18 months</w:t>
+      </w:r>
+    </w:p>
+    <w:p>
+      <w:pPr>
+        <w:pStyle w:val="NormalWeb"/>
+        <w:shd w:val="clear" w:color="auto" w:fill="1D1D1D"/>
+        <w:rPr>
+          <w:color w:val="FFF8DC"/>
+          <w:sz w:val="27"/>
+          <w:szCs w:val="27"/>
+        </w:rPr>
+      </w:pPr>
+      <w:r>
+        <w:rPr>
+          <w:color w:val="FFF8DC"/>
+          <w:sz w:val="27"/>
+          <w:szCs w:val="27"/>
+        </w:rPr>
+        <w:t xml:space="preserve">I helped them to increase their students by realizing and addressing the bugs of their customer service and registration process, improve their social media advertisements. I also helped them with running the exhibitions </w:t>
+      </w:r>
+      <w:r>
+        <w:rPr>
+          <w:color w:val="FFF8DC"/>
+          <w:sz w:val="27"/>
+          <w:szCs w:val="27"/>
+        </w:rPr>
+        <w:t>and seasonal national exams.</w:t>
+      </w:r>
+    </w:p>
+    <w:p>
+      <w:pPr>
+        <w:pStyle w:val="NormalWeb"/>
+        <w:shd w:val="clear" w:color="auto" w:fill="1D1D1D"/>
+        <w:rPr>
+          <w:color w:val="FFF8DC"/>
+          <w:sz w:val="27"/>
+          <w:szCs w:val="27"/>
+        </w:rPr>
+      </w:pPr>
+      <w:r>
+        <w:rPr>
+          <w:color w:val="FFF8DC"/>
+          <w:sz w:val="27"/>
+          <w:szCs w:val="27"/>
+        </w:rPr>
+        <w:t>Despite the art of Persian Calligraphy, I have learned how to have a critical thinking, communication with diversity of people from various age range and social status, and marketing.</w:t>
+      </w:r>
+    </w:p>
+    <w:p>
+      <w:pPr>
+        <w:pStyle w:val="NormalWeb"/>
+        <w:shd w:val="clear" w:color="auto" w:fill="1D1D1D"/>
+        <w:rPr>
+          <w:color w:val="FFF8DC"/>
+          <w:sz w:val="27"/>
+          <w:szCs w:val="27"/>
+        </w:rPr>
+      </w:pPr>
+      <w:r>
+        <w:rPr>
+          <w:color w:val="FFF8DC"/>
+          <w:sz w:val="27"/>
+          <w:szCs w:val="27"/>
+        </w:rPr>
         <w:lastRenderedPageBreak/>
-        <w:t>I have helped them with investigating and addressing their customer’s needs and hitting their monthly/daily target sales for couple of times.</w:t>
-      </w:r>
-    </w:p>
-    <w:p>
-      <w:pPr>
-        <w:pStyle w:val="NormalWeb"/>
-        <w:shd w:val="clear" w:color="auto" w:fill="1D1D1D"/>
-        <w:rPr>
-          <w:color w:val="FFF8DC"/>
-          <w:sz w:val="27"/>
-          <w:szCs w:val="27"/>
-        </w:rPr>
-      </w:pPr>
-      <w:r>
-        <w:rPr>
-          <w:color w:val="FFF8DC"/>
-          <w:sz w:val="27"/>
-          <w:szCs w:val="27"/>
-        </w:rPr>
-        <w:t>Despite the basic knowledge of fashion and fabrics, I have learned the core values of the company, the Canadian work place culture, and the standards of customer service in this country.</w:t>
-      </w:r>
-    </w:p>
-    <w:p>
-      <w:pPr>
-        <w:pStyle w:val="NormalWeb"/>
-        <w:shd w:val="clear" w:color="auto" w:fill="1D1D1D"/>
-        <w:rPr>
-          <w:color w:val="FFF8DC"/>
-          <w:sz w:val="27"/>
-          <w:szCs w:val="27"/>
-        </w:rPr>
-      </w:pPr>
-      <w:r>
-        <w:rPr>
-          <w:color w:val="FFF8DC"/>
-          <w:sz w:val="27"/>
-          <w:szCs w:val="27"/>
-        </w:rPr>
         <w:t>---------------------</w:t>
       </w:r>
     </w:p>
@@ -1369,7 +1782,141 @@
           <w:sz w:val="27"/>
           <w:szCs w:val="27"/>
         </w:rPr>
-        <w:t xml:space="preserve"> Association of Calligraphers of Rasht and in </w:t>
+        <w:t xml:space="preserve"> various </w:t>
+      </w:r>
+      <w:r>
+        <w:rPr>
+          <w:color w:val="FFF8DC"/>
+          <w:sz w:val="27"/>
+          <w:szCs w:val="27"/>
+        </w:rPr>
+        <w:t xml:space="preserve">fields of my interests in </w:t>
+      </w:r>
+      <w:r>
+        <w:rPr>
+          <w:color w:val="FF0000"/>
+          <w:sz w:val="27"/>
+          <w:szCs w:val="27"/>
+        </w:rPr>
+        <w:t>Yerevan, Armenia</w:t>
+      </w:r>
+      <w:r>
+        <w:rPr>
+          <w:color w:val="FFF8DC"/>
+          <w:sz w:val="27"/>
+          <w:szCs w:val="27"/>
+        </w:rPr>
+        <w:t xml:space="preserve"> </w:t>
+      </w:r>
+      <w:r>
+        <w:rPr>
+          <w:color w:val="FFF8DC"/>
+          <w:sz w:val="27"/>
+          <w:szCs w:val="27"/>
+        </w:rPr>
+        <w:t>for about 5 years</w:t>
+      </w:r>
+    </w:p>
+    <w:p>
+      <w:pPr>
+        <w:pStyle w:val="NormalWeb"/>
+        <w:shd w:val="clear" w:color="auto" w:fill="1D1D1D"/>
+        <w:rPr>
+          <w:color w:val="FFF8DC"/>
+          <w:sz w:val="27"/>
+          <w:szCs w:val="27"/>
+        </w:rPr>
+      </w:pPr>
+      <w:r>
+        <w:rPr>
+          <w:color w:val="FFF8DC"/>
+          <w:sz w:val="27"/>
+          <w:szCs w:val="27"/>
+        </w:rPr>
+        <w:t>I had challenged my abilities by playing different roles in variety of amazing fields simultaneously during my stay in Armenia. From working as a project assistant for a German Media Academy and an interpreter for a European based LLC, to working as a freelance tour guide and tutor I enj</w:t>
+      </w:r>
+      <w:r>
+        <w:rPr>
+          <w:color w:val="FFF8DC"/>
+          <w:sz w:val="27"/>
+          <w:szCs w:val="27"/>
+        </w:rPr>
+        <w:t>oyed what I did at the time.</w:t>
+      </w:r>
+    </w:p>
+    <w:p>
+      <w:pPr>
+        <w:pStyle w:val="NormalWeb"/>
+        <w:shd w:val="clear" w:color="auto" w:fill="1D1D1D"/>
+        <w:rPr>
+          <w:color w:val="FFF8DC"/>
+          <w:sz w:val="27"/>
+          <w:szCs w:val="27"/>
+        </w:rPr>
+      </w:pPr>
+      <w:r>
+        <w:rPr>
+          <w:color w:val="FFF8DC"/>
+          <w:sz w:val="27"/>
+          <w:szCs w:val="27"/>
+        </w:rPr>
+        <w:t>Despite the Armenian language, I learned how to negotiate and get deals in business, how to collaborate in a team, appreciate learning from others and how to teach what you know to others, and so many oth</w:t>
+      </w:r>
+      <w:r>
+        <w:rPr>
+          <w:color w:val="FFF8DC"/>
+          <w:sz w:val="27"/>
+          <w:szCs w:val="27"/>
+        </w:rPr>
+        <w:t>er business and life secrets!</w:t>
+      </w:r>
+    </w:p>
+    <w:p>
+      <w:pPr>
+        <w:pStyle w:val="NormalWeb"/>
+        <w:shd w:val="clear" w:color="auto" w:fill="1D1D1D"/>
+        <w:rPr>
+          <w:color w:val="FFF8DC"/>
+          <w:sz w:val="27"/>
+          <w:szCs w:val="27"/>
+        </w:rPr>
+      </w:pPr>
+      <w:r>
+        <w:rPr>
+          <w:color w:val="FFF8DC"/>
+          <w:sz w:val="27"/>
+          <w:szCs w:val="27"/>
+        </w:rPr>
+        <w:t>----------------</w:t>
+      </w:r>
+    </w:p>
+    <w:p>
+      <w:pPr>
+        <w:pStyle w:val="NormalWeb"/>
+        <w:shd w:val="clear" w:color="auto" w:fill="1D1D1D"/>
+        <w:rPr>
+          <w:color w:val="FFF8DC"/>
+          <w:sz w:val="27"/>
+          <w:szCs w:val="27"/>
+        </w:rPr>
+      </w:pPr>
+      <w:proofErr w:type="gramStart"/>
+      <w:r>
+        <w:rPr>
+          <w:color w:val="FFF8DC"/>
+          <w:sz w:val="27"/>
+          <w:szCs w:val="27"/>
+        </w:rPr>
+        <w:t>in</w:t>
+      </w:r>
+      <w:proofErr w:type="gramEnd"/>
+      <w:r>
+        <w:rPr>
+          <w:color w:val="FFF8DC"/>
+          <w:sz w:val="27"/>
+          <w:szCs w:val="27"/>
+        </w:rPr>
+        <w:t xml:space="preserve"> </w:t>
       </w:r>
       <w:proofErr w:type="spellStart"/>
       <w:r>
@@ -1378,7 +1925,7 @@
           <w:sz w:val="27"/>
           <w:szCs w:val="27"/>
         </w:rPr>
-        <w:t>Sama’e</w:t>
+        <w:t>Goharfam</w:t>
       </w:r>
       <w:proofErr w:type="spellEnd"/>
       <w:r>
@@ -1387,708 +1934,360 @@
           <w:sz w:val="27"/>
           <w:szCs w:val="27"/>
         </w:rPr>
+        <w:t xml:space="preserve"> Persian Mines Company in </w:t>
+      </w:r>
+      <w:r>
+        <w:rPr>
+          <w:color w:val="FF0000"/>
+          <w:sz w:val="27"/>
+          <w:szCs w:val="27"/>
+        </w:rPr>
+        <w:t>Tehran, Iran</w:t>
+      </w:r>
+      <w:r>
+        <w:rPr>
+          <w:color w:val="FFF8DC"/>
+          <w:sz w:val="27"/>
+          <w:szCs w:val="27"/>
+        </w:rPr>
+        <w:t xml:space="preserve"> for about 14 months</w:t>
+      </w:r>
+    </w:p>
+    <w:p>
+      <w:pPr>
+        <w:pStyle w:val="NormalWeb"/>
+        <w:shd w:val="clear" w:color="auto" w:fill="1D1D1D"/>
+        <w:rPr>
+          <w:color w:val="FFF8DC"/>
+          <w:sz w:val="27"/>
+          <w:szCs w:val="27"/>
+        </w:rPr>
+      </w:pPr>
+      <w:r>
+        <w:rPr>
+          <w:color w:val="FFF8DC"/>
+          <w:sz w:val="27"/>
+          <w:szCs w:val="27"/>
+        </w:rPr>
+        <w:t>I helped them with scheduling and coordinating the domestic regular business trips for the CEO and shareholders of the company, annual holiday trips for the staffs, and staff trainings such as health &amp; safety at work, CPR and first aid, conv</w:t>
+      </w:r>
+      <w:r>
+        <w:rPr>
+          <w:color w:val="FFF8DC"/>
+          <w:sz w:val="27"/>
+          <w:szCs w:val="27"/>
+        </w:rPr>
+        <w:t>ersational English language.</w:t>
+      </w:r>
+    </w:p>
+    <w:p>
+      <w:pPr>
+        <w:pStyle w:val="NormalWeb"/>
+        <w:shd w:val="clear" w:color="auto" w:fill="1D1D1D"/>
+        <w:rPr>
+          <w:color w:val="FFF8DC"/>
+          <w:sz w:val="27"/>
+          <w:szCs w:val="27"/>
+        </w:rPr>
+      </w:pPr>
+      <w:r>
+        <w:rPr>
+          <w:color w:val="FFF8DC"/>
+          <w:sz w:val="27"/>
+          <w:szCs w:val="27"/>
+        </w:rPr>
+        <w:t xml:space="preserve">Despite learning about the mining and stones, I learned office work culture, planning, organizing, and communicating </w:t>
+      </w:r>
+      <w:r>
+        <w:rPr>
+          <w:color w:val="FFF8DC"/>
+          <w:sz w:val="27"/>
+          <w:szCs w:val="27"/>
+        </w:rPr>
+        <w:t>with CEO as well as workers.</w:t>
+      </w:r>
+    </w:p>
+    <w:p>
+      <w:pPr>
+        <w:pStyle w:val="NormalWeb"/>
+        <w:shd w:val="clear" w:color="auto" w:fill="1D1D1D"/>
+        <w:rPr>
+          <w:color w:val="FFF8DC"/>
+          <w:sz w:val="27"/>
+          <w:szCs w:val="27"/>
+        </w:rPr>
+      </w:pPr>
+      <w:r>
+        <w:rPr>
+          <w:color w:val="FFF8DC"/>
+          <w:sz w:val="27"/>
+          <w:szCs w:val="27"/>
+        </w:rPr>
+        <w:t>---------------</w:t>
+      </w:r>
+    </w:p>
+    <w:p>
+      <w:pPr>
+        <w:pStyle w:val="NormalWeb"/>
+        <w:shd w:val="clear" w:color="auto" w:fill="1D1D1D"/>
+        <w:rPr>
+          <w:color w:val="FFF8DC"/>
+          <w:sz w:val="27"/>
+          <w:szCs w:val="27"/>
+        </w:rPr>
+      </w:pPr>
+      <w:proofErr w:type="gramStart"/>
+      <w:r>
+        <w:rPr>
+          <w:color w:val="FFF8DC"/>
+          <w:sz w:val="27"/>
+          <w:szCs w:val="27"/>
+        </w:rPr>
+        <w:t>in</w:t>
+      </w:r>
+      <w:proofErr w:type="gramEnd"/>
+      <w:r>
+        <w:rPr>
+          <w:color w:val="FFF8DC"/>
+          <w:sz w:val="27"/>
+          <w:szCs w:val="27"/>
+        </w:rPr>
+        <w:t xml:space="preserve"> Beluga Catering &amp; </w:t>
+      </w:r>
+      <w:r>
+        <w:rPr>
+          <w:color w:val="FFF8DC"/>
+          <w:sz w:val="27"/>
+          <w:szCs w:val="27"/>
+        </w:rPr>
+        <w:t xml:space="preserve">Event Planning Company in </w:t>
+      </w:r>
+      <w:r>
+        <w:rPr>
+          <w:color w:val="FF0000"/>
+          <w:sz w:val="27"/>
+          <w:szCs w:val="27"/>
+        </w:rPr>
+        <w:t>Tehran, Iran</w:t>
+      </w:r>
+      <w:r>
+        <w:rPr>
+          <w:color w:val="FFF8DC"/>
+          <w:sz w:val="27"/>
+          <w:szCs w:val="27"/>
+        </w:rPr>
+        <w:t xml:space="preserve"> for about 3 years</w:t>
+      </w:r>
+    </w:p>
+    <w:p>
+      <w:pPr>
+        <w:pStyle w:val="NormalWeb"/>
+        <w:shd w:val="clear" w:color="auto" w:fill="1D1D1D"/>
+        <w:rPr>
+          <w:color w:val="FFF8DC"/>
+          <w:sz w:val="27"/>
+          <w:szCs w:val="27"/>
+        </w:rPr>
+      </w:pPr>
+      <w:r>
+        <w:rPr>
+          <w:color w:val="FFF8DC"/>
+          <w:sz w:val="27"/>
+          <w:szCs w:val="27"/>
+        </w:rPr>
+        <w:t>I started my first job as a waitress in that amazing Catering while I was studying hospitality management. After a year, I became one of the main team leaders and later on the second supervisor in the events, who could lead teams of 7 to 8 members and ran events up to 300 guests, from A to Z, with co</w:t>
+      </w:r>
+      <w:r>
+        <w:rPr>
+          <w:color w:val="FFF8DC"/>
+          <w:sz w:val="27"/>
+          <w:szCs w:val="27"/>
+        </w:rPr>
+        <w:t>operation of the other pear.</w:t>
+      </w:r>
+    </w:p>
+    <w:p>
+      <w:pPr>
+        <w:pStyle w:val="NormalWeb"/>
+        <w:shd w:val="clear" w:color="auto" w:fill="1D1D1D"/>
+        <w:rPr>
+          <w:color w:val="FFF8DC"/>
+          <w:sz w:val="27"/>
+          <w:szCs w:val="27"/>
+        </w:rPr>
+      </w:pPr>
+      <w:r>
+        <w:rPr>
+          <w:color w:val="FFF8DC"/>
+          <w:sz w:val="27"/>
+          <w:szCs w:val="27"/>
+        </w:rPr>
+        <w:t>Despite leading and inspiring a team, I have learned so many things about hospitality and customer service, flo</w:t>
+      </w:r>
+      <w:r>
+        <w:rPr>
+          <w:color w:val="FFF8DC"/>
+          <w:sz w:val="27"/>
+          <w:szCs w:val="27"/>
+        </w:rPr>
+        <w:t>wer decoration and cooking.</w:t>
+      </w:r>
+    </w:p>
+    <w:p>
+      <w:pPr>
+        <w:pStyle w:val="NormalWeb"/>
+        <w:shd w:val="clear" w:color="auto" w:fill="1D1D1D"/>
+        <w:rPr>
+          <w:color w:val="FFF8DC"/>
+          <w:sz w:val="27"/>
+          <w:szCs w:val="27"/>
+        </w:rPr>
+      </w:pPr>
+      <w:r>
+        <w:rPr>
+          <w:color w:val="FFF8DC"/>
+          <w:sz w:val="27"/>
+          <w:szCs w:val="27"/>
+        </w:rPr>
+        <w:t>----------------------------------------------------------------------------------------------</w:t>
+      </w:r>
+    </w:p>
+    <w:p>
+      <w:pPr>
+        <w:pStyle w:val="NormalWeb"/>
+        <w:shd w:val="clear" w:color="auto" w:fill="1D1D1D"/>
+        <w:rPr>
+          <w:color w:val="FF0000"/>
+          <w:sz w:val="27"/>
+          <w:szCs w:val="27"/>
+        </w:rPr>
+      </w:pPr>
+      <w:r>
+        <w:rPr>
+          <w:color w:val="FF0000"/>
+          <w:sz w:val="27"/>
+          <w:szCs w:val="27"/>
+        </w:rPr>
+        <w:t>**next step, after completing React</w:t>
+      </w:r>
+    </w:p>
+    <w:p>
+      <w:pPr>
+        <w:pStyle w:val="NormalWeb"/>
+        <w:shd w:val="clear" w:color="auto" w:fill="1D1D1D"/>
+        <w:rPr>
+          <w:color w:val="FFF8DC"/>
+          <w:sz w:val="27"/>
+          <w:szCs w:val="27"/>
+        </w:rPr>
+      </w:pPr>
+      <w:r>
+        <w:rPr>
+          <w:color w:val="00B0F0"/>
+          <w:sz w:val="27"/>
+          <w:szCs w:val="27"/>
+        </w:rPr>
+        <w:t xml:space="preserve">&lt;p&gt; </w:t>
+      </w:r>
+      <w:r>
+        <w:rPr>
+          <w:color w:val="FFF8DC"/>
+          <w:sz w:val="27"/>
+          <w:szCs w:val="27"/>
+        </w:rPr>
+        <w:t xml:space="preserve">Get to know me more by playing a fun game! </w:t>
+      </w:r>
+    </w:p>
+    <w:p>
+      <w:pPr>
+        <w:pStyle w:val="NormalWeb"/>
+        <w:shd w:val="clear" w:color="auto" w:fill="1D1D1D"/>
+        <w:rPr>
+          <w:color w:val="00B0F0"/>
+          <w:sz w:val="27"/>
+          <w:szCs w:val="27"/>
+        </w:rPr>
+      </w:pPr>
+      <w:r>
+        <w:rPr>
+          <w:color w:val="00B0F0"/>
+          <w:sz w:val="27"/>
+          <w:szCs w:val="27"/>
+        </w:rPr>
+        <w:lastRenderedPageBreak/>
+        <w:t>&lt;</w:t>
+      </w:r>
+      <w:proofErr w:type="gramStart"/>
+      <w:r>
+        <w:rPr>
+          <w:color w:val="00B0F0"/>
+          <w:sz w:val="27"/>
+          <w:szCs w:val="27"/>
+        </w:rPr>
+        <w:t>button</w:t>
+      </w:r>
+      <w:proofErr w:type="gramEnd"/>
+      <w:r>
+        <w:rPr>
+          <w:color w:val="00B0F0"/>
+          <w:sz w:val="27"/>
+          <w:szCs w:val="27"/>
+        </w:rPr>
+        <w:t>&gt;</w:t>
+      </w:r>
+      <w:r>
+        <w:rPr>
+          <w:color w:val="00B0F0"/>
+          <w:sz w:val="27"/>
+          <w:szCs w:val="27"/>
+        </w:rPr>
         <w:t xml:space="preserve"> </w:t>
       </w:r>
-      <w:proofErr w:type="spellStart"/>
-      <w:r>
-        <w:rPr>
-          <w:color w:val="FFF8DC"/>
-          <w:sz w:val="27"/>
-          <w:szCs w:val="27"/>
-        </w:rPr>
-        <w:t>Ghalam</w:t>
-      </w:r>
-      <w:proofErr w:type="spellEnd"/>
-      <w:r>
-        <w:rPr>
-          <w:color w:val="FFF8DC"/>
-          <w:sz w:val="27"/>
-          <w:szCs w:val="27"/>
-        </w:rPr>
-        <w:t xml:space="preserve"> art institute in </w:t>
-      </w:r>
-      <w:r>
-        <w:rPr>
-          <w:color w:val="FF0000"/>
-          <w:sz w:val="27"/>
-          <w:szCs w:val="27"/>
-        </w:rPr>
-        <w:t>Rasht, Iran</w:t>
-      </w:r>
-      <w:r>
-        <w:rPr>
-          <w:color w:val="FFF8DC"/>
-          <w:sz w:val="27"/>
-          <w:szCs w:val="27"/>
-        </w:rPr>
-        <w:t xml:space="preserve"> for about 18 months</w:t>
-      </w:r>
-      <w:bookmarkStart w:id="0" w:name="_GoBack"/>
-      <w:bookmarkEnd w:id="0"/>
-    </w:p>
-    <w:p>
-      <w:pPr>
-        <w:pStyle w:val="NormalWeb"/>
-        <w:shd w:val="clear" w:color="auto" w:fill="1D1D1D"/>
-        <w:rPr>
-          <w:color w:val="FFF8DC"/>
-          <w:sz w:val="27"/>
-          <w:szCs w:val="27"/>
-        </w:rPr>
-      </w:pPr>
-      <w:r>
-        <w:rPr>
-          <w:color w:val="FFF8DC"/>
-          <w:sz w:val="27"/>
-          <w:szCs w:val="27"/>
-        </w:rPr>
-        <w:t>I helped them to increase their students by realizing and addressing the bugs of their customer service and registration process, improve their social media advertisements. I also helped them with running the exhibitions and seasonal national exams.</w:t>
-      </w:r>
-    </w:p>
-    <w:p>
-      <w:pPr>
-        <w:pStyle w:val="NormalWeb"/>
-        <w:shd w:val="clear" w:color="auto" w:fill="1D1D1D"/>
-        <w:rPr>
-          <w:color w:val="FFF8DC"/>
-          <w:sz w:val="27"/>
-          <w:szCs w:val="27"/>
-        </w:rPr>
-      </w:pPr>
-    </w:p>
-    <w:p>
-      <w:pPr>
-        <w:pStyle w:val="NormalWeb"/>
-        <w:shd w:val="clear" w:color="auto" w:fill="1D1D1D"/>
-        <w:rPr>
-          <w:color w:val="FFF8DC"/>
-          <w:sz w:val="27"/>
-          <w:szCs w:val="27"/>
-        </w:rPr>
-      </w:pPr>
-      <w:r>
-        <w:rPr>
-          <w:color w:val="FFF8DC"/>
-          <w:sz w:val="27"/>
-          <w:szCs w:val="27"/>
-        </w:rPr>
-        <w:t>Despite the art of Persian Calligraphy, I have learned how to have a critical thinking, communication with diversity of people from various age range and social status, and marketing.</w:t>
-      </w:r>
-    </w:p>
-    <w:p>
-      <w:pPr>
-        <w:pStyle w:val="NormalWeb"/>
-        <w:shd w:val="clear" w:color="auto" w:fill="1D1D1D"/>
-        <w:rPr>
-          <w:color w:val="FFF8DC"/>
-          <w:sz w:val="27"/>
-          <w:szCs w:val="27"/>
-        </w:rPr>
-      </w:pPr>
-      <w:r>
-        <w:rPr>
-          <w:color w:val="FFF8DC"/>
-          <w:sz w:val="27"/>
-          <w:szCs w:val="27"/>
-        </w:rPr>
-        <w:t>---------------------</w:t>
-      </w:r>
-    </w:p>
-    <w:p>
-      <w:pPr>
-        <w:pStyle w:val="NormalWeb"/>
-        <w:shd w:val="clear" w:color="auto" w:fill="1D1D1D"/>
-        <w:rPr>
-          <w:color w:val="FFF8DC"/>
-          <w:sz w:val="27"/>
-          <w:szCs w:val="27"/>
-        </w:rPr>
-      </w:pPr>
-      <w:proofErr w:type="gramStart"/>
-      <w:r>
-        <w:rPr>
-          <w:color w:val="FFF8DC"/>
-          <w:sz w:val="27"/>
-          <w:szCs w:val="27"/>
-        </w:rPr>
-        <w:t>in</w:t>
-      </w:r>
-      <w:proofErr w:type="gramEnd"/>
-      <w:r>
-        <w:rPr>
-          <w:color w:val="FFF8DC"/>
-          <w:sz w:val="27"/>
-          <w:szCs w:val="27"/>
-        </w:rPr>
-        <w:t xml:space="preserve"> Association of Calligraphers of Rasht and in </w:t>
-      </w:r>
-      <w:proofErr w:type="spellStart"/>
-      <w:r>
-        <w:rPr>
-          <w:color w:val="FFF8DC"/>
-          <w:sz w:val="27"/>
-          <w:szCs w:val="27"/>
-        </w:rPr>
-        <w:t>Sama’</w:t>
-      </w:r>
-      <w:r>
-        <w:rPr>
-          <w:color w:val="FFF8DC"/>
-          <w:sz w:val="27"/>
-          <w:szCs w:val="27"/>
-        </w:rPr>
-        <w:t>e</w:t>
-      </w:r>
-      <w:proofErr w:type="spellEnd"/>
-      <w:r>
-        <w:rPr>
-          <w:color w:val="FFF8DC"/>
-          <w:sz w:val="27"/>
-          <w:szCs w:val="27"/>
-        </w:rPr>
-        <w:t xml:space="preserve"> </w:t>
-      </w:r>
-      <w:proofErr w:type="spellStart"/>
-      <w:r>
-        <w:rPr>
-          <w:color w:val="FFF8DC"/>
-          <w:sz w:val="27"/>
-          <w:szCs w:val="27"/>
-        </w:rPr>
-        <w:t>Ghalam</w:t>
-      </w:r>
-      <w:proofErr w:type="spellEnd"/>
-      <w:r>
-        <w:rPr>
-          <w:color w:val="FFF8DC"/>
-          <w:sz w:val="27"/>
-          <w:szCs w:val="27"/>
-        </w:rPr>
-        <w:t xml:space="preserve"> art institute in </w:t>
-      </w:r>
-      <w:r>
-        <w:rPr>
-          <w:color w:val="FF0000"/>
-          <w:sz w:val="27"/>
-          <w:szCs w:val="27"/>
-        </w:rPr>
-        <w:t>Rasht, Iran</w:t>
-      </w:r>
-      <w:r>
-        <w:rPr>
-          <w:color w:val="FFF8DC"/>
-          <w:sz w:val="27"/>
-          <w:szCs w:val="27"/>
-        </w:rPr>
-        <w:t xml:space="preserve"> for about 18 months</w:t>
-      </w:r>
-    </w:p>
-    <w:p>
-      <w:pPr>
-        <w:pStyle w:val="NormalWeb"/>
-        <w:shd w:val="clear" w:color="auto" w:fill="1D1D1D"/>
-        <w:rPr>
-          <w:color w:val="FFF8DC"/>
-          <w:sz w:val="27"/>
-          <w:szCs w:val="27"/>
-        </w:rPr>
-      </w:pPr>
-      <w:r>
-        <w:rPr>
-          <w:color w:val="FFF8DC"/>
-          <w:sz w:val="27"/>
-          <w:szCs w:val="27"/>
-        </w:rPr>
-        <w:t xml:space="preserve">I helped them to increase their students by realizing and addressing the bugs of their customer service and registration process, improve their social media advertisements. I also helped them with running the exhibitions </w:t>
-      </w:r>
-      <w:r>
-        <w:rPr>
-          <w:color w:val="FFF8DC"/>
-          <w:sz w:val="27"/>
-          <w:szCs w:val="27"/>
-        </w:rPr>
-        <w:t>and seasonal national exams.</w:t>
-      </w:r>
-    </w:p>
-    <w:p>
-      <w:pPr>
-        <w:pStyle w:val="NormalWeb"/>
-        <w:shd w:val="clear" w:color="auto" w:fill="1D1D1D"/>
-        <w:rPr>
-          <w:color w:val="FFF8DC"/>
-          <w:sz w:val="27"/>
-          <w:szCs w:val="27"/>
-        </w:rPr>
-      </w:pPr>
-      <w:r>
-        <w:rPr>
-          <w:color w:val="FFF8DC"/>
-          <w:sz w:val="27"/>
-          <w:szCs w:val="27"/>
-        </w:rPr>
-        <w:t>Despite the art of Persian Calligraphy, I have learned how to have a critical thinking, communication with diversity of people from various age range and social status, and marketing.</w:t>
-      </w:r>
-    </w:p>
-    <w:p>
-      <w:pPr>
-        <w:pStyle w:val="NormalWeb"/>
-        <w:shd w:val="clear" w:color="auto" w:fill="1D1D1D"/>
-        <w:rPr>
-          <w:color w:val="FFF8DC"/>
-          <w:sz w:val="27"/>
-          <w:szCs w:val="27"/>
-        </w:rPr>
-      </w:pPr>
-      <w:r>
-        <w:rPr>
-          <w:color w:val="FFF8DC"/>
-          <w:sz w:val="27"/>
-          <w:szCs w:val="27"/>
-        </w:rPr>
-        <w:t>---------------------</w:t>
-      </w:r>
-    </w:p>
-    <w:p>
-      <w:pPr>
-        <w:pStyle w:val="NormalWeb"/>
-        <w:shd w:val="clear" w:color="auto" w:fill="1D1D1D"/>
-        <w:rPr>
-          <w:color w:val="FFF8DC"/>
-          <w:sz w:val="27"/>
-          <w:szCs w:val="27"/>
-        </w:rPr>
-      </w:pPr>
-      <w:proofErr w:type="gramStart"/>
-      <w:r>
-        <w:rPr>
-          <w:color w:val="FFF8DC"/>
-          <w:sz w:val="27"/>
-          <w:szCs w:val="27"/>
-        </w:rPr>
-        <w:t>in</w:t>
-      </w:r>
-      <w:proofErr w:type="gramEnd"/>
-      <w:r>
-        <w:rPr>
-          <w:color w:val="FFF8DC"/>
-          <w:sz w:val="27"/>
-          <w:szCs w:val="27"/>
-        </w:rPr>
-        <w:t xml:space="preserve"> various </w:t>
-      </w:r>
-      <w:r>
-        <w:rPr>
-          <w:color w:val="FFF8DC"/>
-          <w:sz w:val="27"/>
-          <w:szCs w:val="27"/>
-        </w:rPr>
-        <w:t xml:space="preserve">fields of my interests in </w:t>
-      </w:r>
-      <w:r>
-        <w:rPr>
-          <w:color w:val="FF0000"/>
-          <w:sz w:val="27"/>
-          <w:szCs w:val="27"/>
-        </w:rPr>
-        <w:t>Yerevan, Armenia</w:t>
-      </w:r>
-      <w:r>
-        <w:rPr>
-          <w:color w:val="FFF8DC"/>
-          <w:sz w:val="27"/>
-          <w:szCs w:val="27"/>
-        </w:rPr>
-        <w:t xml:space="preserve"> </w:t>
-      </w:r>
-      <w:r>
-        <w:rPr>
-          <w:color w:val="FFF8DC"/>
-          <w:sz w:val="27"/>
-          <w:szCs w:val="27"/>
-        </w:rPr>
-        <w:t>for about 5 years</w:t>
-      </w:r>
-    </w:p>
-    <w:p>
-      <w:pPr>
-        <w:pStyle w:val="NormalWeb"/>
-        <w:shd w:val="clear" w:color="auto" w:fill="1D1D1D"/>
-        <w:rPr>
-          <w:color w:val="FFF8DC"/>
-          <w:sz w:val="27"/>
-          <w:szCs w:val="27"/>
-        </w:rPr>
-      </w:pPr>
-      <w:r>
-        <w:rPr>
-          <w:color w:val="FFF8DC"/>
-          <w:sz w:val="27"/>
-          <w:szCs w:val="27"/>
-        </w:rPr>
-        <w:t>I had challenged my abilities by playing different roles in variety of amazing fields simultaneously during my stay in Armenia. From working as a project assistant for a German Media Academy and an interpreter for a European based LLC, to working as a freelance tour guide and tutor I enj</w:t>
-      </w:r>
-      <w:r>
-        <w:rPr>
-          <w:color w:val="FFF8DC"/>
-          <w:sz w:val="27"/>
-          <w:szCs w:val="27"/>
-        </w:rPr>
-        <w:t>oyed what I did at the time.</w:t>
-      </w:r>
-    </w:p>
-    <w:p>
-      <w:pPr>
-        <w:pStyle w:val="NormalWeb"/>
-        <w:shd w:val="clear" w:color="auto" w:fill="1D1D1D"/>
-        <w:rPr>
-          <w:color w:val="FFF8DC"/>
-          <w:sz w:val="27"/>
-          <w:szCs w:val="27"/>
-        </w:rPr>
-      </w:pPr>
-      <w:r>
-        <w:rPr>
-          <w:color w:val="FFF8DC"/>
-          <w:sz w:val="27"/>
-          <w:szCs w:val="27"/>
-        </w:rPr>
-        <w:lastRenderedPageBreak/>
-        <w:t>Despite the Armenian language, I learned how to negotiate and get deals in business, how to collaborate in a team, appreciate learning from others and how to teach what you know to others, and so many oth</w:t>
-      </w:r>
-      <w:r>
-        <w:rPr>
-          <w:color w:val="FFF8DC"/>
-          <w:sz w:val="27"/>
-          <w:szCs w:val="27"/>
-        </w:rPr>
-        <w:t>er business and life secrets!</w:t>
-      </w:r>
-    </w:p>
-    <w:p>
-      <w:pPr>
-        <w:pStyle w:val="NormalWeb"/>
-        <w:shd w:val="clear" w:color="auto" w:fill="1D1D1D"/>
-        <w:rPr>
-          <w:color w:val="FFF8DC"/>
-          <w:sz w:val="27"/>
-          <w:szCs w:val="27"/>
-        </w:rPr>
-      </w:pPr>
-      <w:r>
-        <w:rPr>
-          <w:color w:val="FFF8DC"/>
-          <w:sz w:val="27"/>
-          <w:szCs w:val="27"/>
-        </w:rPr>
-        <w:t>----------------</w:t>
-      </w:r>
-    </w:p>
-    <w:p>
-      <w:pPr>
-        <w:pStyle w:val="NormalWeb"/>
-        <w:shd w:val="clear" w:color="auto" w:fill="1D1D1D"/>
-        <w:rPr>
-          <w:color w:val="FFF8DC"/>
-          <w:sz w:val="27"/>
-          <w:szCs w:val="27"/>
-        </w:rPr>
-      </w:pPr>
-      <w:proofErr w:type="gramStart"/>
-      <w:r>
-        <w:rPr>
-          <w:color w:val="FFF8DC"/>
-          <w:sz w:val="27"/>
-          <w:szCs w:val="27"/>
-        </w:rPr>
-        <w:t>in</w:t>
-      </w:r>
-      <w:proofErr w:type="gramEnd"/>
-      <w:r>
-        <w:rPr>
-          <w:color w:val="FFF8DC"/>
-          <w:sz w:val="27"/>
-          <w:szCs w:val="27"/>
-        </w:rPr>
-        <w:t xml:space="preserve"> </w:t>
-      </w:r>
-      <w:proofErr w:type="spellStart"/>
-      <w:r>
-        <w:rPr>
-          <w:color w:val="FFF8DC"/>
-          <w:sz w:val="27"/>
-          <w:szCs w:val="27"/>
-        </w:rPr>
-        <w:t>Goharfam</w:t>
-      </w:r>
-      <w:proofErr w:type="spellEnd"/>
-      <w:r>
-        <w:rPr>
-          <w:color w:val="FFF8DC"/>
-          <w:sz w:val="27"/>
-          <w:szCs w:val="27"/>
-        </w:rPr>
-        <w:t xml:space="preserve"> Persian Mines Company in </w:t>
-      </w:r>
-      <w:r>
-        <w:rPr>
-          <w:color w:val="FF0000"/>
-          <w:sz w:val="27"/>
-          <w:szCs w:val="27"/>
-        </w:rPr>
-        <w:t>Tehran, Iran</w:t>
-      </w:r>
-      <w:r>
-        <w:rPr>
-          <w:color w:val="FFF8DC"/>
-          <w:sz w:val="27"/>
-          <w:szCs w:val="27"/>
-        </w:rPr>
-        <w:t xml:space="preserve"> for about 14 months</w:t>
-      </w:r>
-    </w:p>
-    <w:p>
-      <w:pPr>
-        <w:pStyle w:val="NormalWeb"/>
-        <w:shd w:val="clear" w:color="auto" w:fill="1D1D1D"/>
-        <w:rPr>
-          <w:color w:val="FFF8DC"/>
-          <w:sz w:val="27"/>
-          <w:szCs w:val="27"/>
-        </w:rPr>
-      </w:pPr>
-      <w:r>
-        <w:rPr>
-          <w:color w:val="FFF8DC"/>
-          <w:sz w:val="27"/>
-          <w:szCs w:val="27"/>
-        </w:rPr>
-        <w:t>I helped them with scheduling and coordinating the domestic regular business trips for the CEO and shareholders of the company, annual holiday trips for the staffs, and staff trainings such as health &amp; safety at work, CPR and first aid, conv</w:t>
-      </w:r>
-      <w:r>
-        <w:rPr>
-          <w:color w:val="FFF8DC"/>
-          <w:sz w:val="27"/>
-          <w:szCs w:val="27"/>
-        </w:rPr>
-        <w:t>ersational English language.</w:t>
-      </w:r>
-    </w:p>
-    <w:p>
-      <w:pPr>
-        <w:pStyle w:val="NormalWeb"/>
-        <w:shd w:val="clear" w:color="auto" w:fill="1D1D1D"/>
-        <w:rPr>
-          <w:color w:val="FFF8DC"/>
-          <w:sz w:val="27"/>
-          <w:szCs w:val="27"/>
-        </w:rPr>
-      </w:pPr>
-      <w:r>
-        <w:rPr>
-          <w:color w:val="FFF8DC"/>
-          <w:sz w:val="27"/>
-          <w:szCs w:val="27"/>
-        </w:rPr>
-        <w:t xml:space="preserve">Despite learning about the mining and stones, I learned office work culture, planning, organizing, and communicating </w:t>
-      </w:r>
-      <w:r>
-        <w:rPr>
-          <w:color w:val="FFF8DC"/>
-          <w:sz w:val="27"/>
-          <w:szCs w:val="27"/>
-        </w:rPr>
-        <w:t>with CEO as well as workers.</w:t>
-      </w:r>
-    </w:p>
-    <w:p>
-      <w:pPr>
-        <w:pStyle w:val="NormalWeb"/>
-        <w:shd w:val="clear" w:color="auto" w:fill="1D1D1D"/>
-        <w:rPr>
-          <w:color w:val="FFF8DC"/>
-          <w:sz w:val="27"/>
-          <w:szCs w:val="27"/>
-        </w:rPr>
-      </w:pPr>
-      <w:r>
-        <w:rPr>
-          <w:color w:val="FFF8DC"/>
-          <w:sz w:val="27"/>
-          <w:szCs w:val="27"/>
-        </w:rPr>
-        <w:t>---------------</w:t>
-      </w:r>
-    </w:p>
-    <w:p>
-      <w:pPr>
-        <w:pStyle w:val="NormalWeb"/>
-        <w:shd w:val="clear" w:color="auto" w:fill="1D1D1D"/>
-        <w:rPr>
-          <w:color w:val="FFF8DC"/>
-          <w:sz w:val="27"/>
-          <w:szCs w:val="27"/>
-        </w:rPr>
-      </w:pPr>
-      <w:proofErr w:type="gramStart"/>
-      <w:r>
-        <w:rPr>
-          <w:color w:val="FFF8DC"/>
-          <w:sz w:val="27"/>
-          <w:szCs w:val="27"/>
-        </w:rPr>
-        <w:t>in</w:t>
-      </w:r>
-      <w:proofErr w:type="gramEnd"/>
-      <w:r>
-        <w:rPr>
-          <w:color w:val="FFF8DC"/>
-          <w:sz w:val="27"/>
-          <w:szCs w:val="27"/>
-        </w:rPr>
-        <w:t xml:space="preserve"> Beluga Catering &amp; </w:t>
-      </w:r>
-      <w:r>
-        <w:rPr>
-          <w:color w:val="FFF8DC"/>
-          <w:sz w:val="27"/>
-          <w:szCs w:val="27"/>
-        </w:rPr>
-        <w:t xml:space="preserve">Event Planning Company in </w:t>
-      </w:r>
-      <w:r>
-        <w:rPr>
-          <w:color w:val="FF0000"/>
-          <w:sz w:val="27"/>
-          <w:szCs w:val="27"/>
-        </w:rPr>
-        <w:t>Tehran, Iran</w:t>
-      </w:r>
-      <w:r>
-        <w:rPr>
-          <w:color w:val="FFF8DC"/>
-          <w:sz w:val="27"/>
-          <w:szCs w:val="27"/>
-        </w:rPr>
-        <w:t xml:space="preserve"> for about 3 years</w:t>
-      </w:r>
-    </w:p>
-    <w:p>
-      <w:pPr>
-        <w:pStyle w:val="NormalWeb"/>
-        <w:shd w:val="clear" w:color="auto" w:fill="1D1D1D"/>
-        <w:rPr>
-          <w:color w:val="FFF8DC"/>
-          <w:sz w:val="27"/>
-          <w:szCs w:val="27"/>
-        </w:rPr>
-      </w:pPr>
-      <w:r>
-        <w:rPr>
-          <w:color w:val="FFF8DC"/>
-          <w:sz w:val="27"/>
-          <w:szCs w:val="27"/>
-        </w:rPr>
-        <w:t>I started my first job as a waitress in that amazing Catering while I was studying hospitality management. After a year, I became one of the main team leaders and later on the second supervisor in the events, who could lead teams of 7 to 8 members and ran events up to 300 guests, from A to Z, with co</w:t>
-      </w:r>
-      <w:r>
-        <w:rPr>
-          <w:color w:val="FFF8DC"/>
-          <w:sz w:val="27"/>
-          <w:szCs w:val="27"/>
-        </w:rPr>
-        <w:t>operation of the other pear.</w:t>
-      </w:r>
-    </w:p>
-    <w:p>
-      <w:pPr>
-        <w:pStyle w:val="NormalWeb"/>
-        <w:shd w:val="clear" w:color="auto" w:fill="1D1D1D"/>
-        <w:rPr>
-          <w:color w:val="FFF8DC"/>
-          <w:sz w:val="27"/>
-          <w:szCs w:val="27"/>
-        </w:rPr>
-      </w:pPr>
-      <w:r>
-        <w:rPr>
-          <w:color w:val="FFF8DC"/>
-          <w:sz w:val="27"/>
-          <w:szCs w:val="27"/>
-        </w:rPr>
-        <w:t>Despite leading and inspiring a team, I have learned so many things about hospitality and customer service, flo</w:t>
-      </w:r>
-      <w:r>
-        <w:rPr>
-          <w:color w:val="FFF8DC"/>
-          <w:sz w:val="27"/>
-          <w:szCs w:val="27"/>
-        </w:rPr>
-        <w:t>wer decoration and cooking.</w:t>
-      </w:r>
-    </w:p>
-    <w:p>
-      <w:pPr>
-        <w:pStyle w:val="NormalWeb"/>
-        <w:shd w:val="clear" w:color="auto" w:fill="1D1D1D"/>
-        <w:rPr>
-          <w:color w:val="FFF8DC"/>
-          <w:sz w:val="27"/>
-          <w:szCs w:val="27"/>
-        </w:rPr>
-      </w:pPr>
-      <w:r>
-        <w:rPr>
-          <w:color w:val="FFF8DC"/>
-          <w:sz w:val="27"/>
-          <w:szCs w:val="27"/>
-        </w:rPr>
-        <w:t>----------------------------------------------------------------------------------------------</w:t>
-      </w:r>
-    </w:p>
-    <w:p>
-      <w:pPr>
-        <w:pStyle w:val="NormalWeb"/>
-        <w:shd w:val="clear" w:color="auto" w:fill="1D1D1D"/>
-        <w:rPr>
-          <w:color w:val="FF0000"/>
-          <w:sz w:val="27"/>
-          <w:szCs w:val="27"/>
-        </w:rPr>
-      </w:pPr>
-      <w:r>
-        <w:rPr>
-          <w:color w:val="FF0000"/>
-          <w:sz w:val="27"/>
-          <w:szCs w:val="27"/>
-        </w:rPr>
-        <w:t>**next step, after completing React</w:t>
-      </w:r>
-    </w:p>
-    <w:p>
-      <w:pPr>
-        <w:pStyle w:val="NormalWeb"/>
-        <w:shd w:val="clear" w:color="auto" w:fill="1D1D1D"/>
-        <w:rPr>
-          <w:color w:val="FFF8DC"/>
-          <w:sz w:val="27"/>
-          <w:szCs w:val="27"/>
-        </w:rPr>
-      </w:pPr>
+      <w:r>
+        <w:rPr>
+          <w:color w:val="FFFFFF" w:themeColor="background1"/>
+          <w:sz w:val="27"/>
+          <w:szCs w:val="27"/>
+        </w:rPr>
+        <w:t>Start</w:t>
+      </w:r>
       <w:r>
         <w:rPr>
           <w:color w:val="00B0F0"/>
           <w:sz w:val="27"/>
           <w:szCs w:val="27"/>
         </w:rPr>
-        <w:t xml:space="preserve">&lt;p&gt; </w:t>
-      </w:r>
-      <w:r>
-        <w:rPr>
-          <w:color w:val="FFF8DC"/>
-          <w:sz w:val="27"/>
-          <w:szCs w:val="27"/>
-        </w:rPr>
-        <w:t xml:space="preserve">Get to know me more by playing a fun game! </w:t>
+        <w:t xml:space="preserve"> &lt;/button&gt;</w:t>
+      </w:r>
+    </w:p>
+    <w:p>
+      <w:pPr>
+        <w:pStyle w:val="NormalWeb"/>
+        <w:shd w:val="clear" w:color="auto" w:fill="1D1D1D"/>
+        <w:rPr>
+          <w:color w:val="FFF8DC"/>
+          <w:sz w:val="27"/>
+          <w:szCs w:val="27"/>
+        </w:rPr>
+      </w:pPr>
+    </w:p>
+    <w:p>
+      <w:pPr>
+        <w:pStyle w:val="NormalWeb"/>
+        <w:shd w:val="clear" w:color="auto" w:fill="1D1D1D"/>
+        <w:rPr>
+          <w:color w:val="FFF8DC"/>
+          <w:sz w:val="27"/>
+          <w:szCs w:val="27"/>
+        </w:rPr>
+      </w:pPr>
+      <w:r>
+        <w:rPr>
+          <w:color w:val="FFF8DC"/>
+          <w:sz w:val="27"/>
+          <w:szCs w:val="27"/>
+        </w:rPr>
+        <w:t>-------------------------------------------------------------------------------------------</w:t>
       </w:r>
     </w:p>
     <w:p>
@@ -2107,105 +2306,14 @@
           <w:sz w:val="27"/>
           <w:szCs w:val="27"/>
         </w:rPr>
-        <w:t>&lt;</w:t>
-      </w:r>
-      <w:proofErr w:type="gramStart"/>
+        <w:t>Contact</w:t>
+      </w:r>
       <w:r>
         <w:rPr>
           <w:color w:val="00B0F0"/>
           <w:sz w:val="27"/>
           <w:szCs w:val="27"/>
         </w:rPr>
-        <w:t>button</w:t>
-      </w:r>
-      <w:proofErr w:type="gramEnd"/>
-      <w:r>
-        <w:rPr>
-          <w:color w:val="00B0F0"/>
-          <w:sz w:val="27"/>
-          <w:szCs w:val="27"/>
-        </w:rPr>
-        <w:t>&gt;</w:t>
-      </w:r>
-      <w:r>
-        <w:rPr>
-          <w:color w:val="00B0F0"/>
-          <w:sz w:val="27"/>
-          <w:szCs w:val="27"/>
-        </w:rPr>
-        <w:t xml:space="preserve"> </w:t>
-      </w:r>
-      <w:r>
-        <w:rPr>
-          <w:color w:val="FFFFFF" w:themeColor="background1"/>
-          <w:sz w:val="27"/>
-          <w:szCs w:val="27"/>
-        </w:rPr>
-        <w:t>Start</w:t>
-      </w:r>
-      <w:r>
-        <w:rPr>
-          <w:color w:val="00B0F0"/>
-          <w:sz w:val="27"/>
-          <w:szCs w:val="27"/>
-        </w:rPr>
-        <w:t xml:space="preserve"> &lt;/button&gt;</w:t>
-      </w:r>
-    </w:p>
-    <w:p>
-      <w:pPr>
-        <w:pStyle w:val="NormalWeb"/>
-        <w:shd w:val="clear" w:color="auto" w:fill="1D1D1D"/>
-        <w:rPr>
-          <w:color w:val="FFF8DC"/>
-          <w:sz w:val="27"/>
-          <w:szCs w:val="27"/>
-        </w:rPr>
-      </w:pPr>
-    </w:p>
-    <w:p>
-      <w:pPr>
-        <w:pStyle w:val="NormalWeb"/>
-        <w:shd w:val="clear" w:color="auto" w:fill="1D1D1D"/>
-        <w:rPr>
-          <w:color w:val="FFF8DC"/>
-          <w:sz w:val="27"/>
-          <w:szCs w:val="27"/>
-        </w:rPr>
-      </w:pPr>
-      <w:r>
-        <w:rPr>
-          <w:color w:val="FFF8DC"/>
-          <w:sz w:val="27"/>
-          <w:szCs w:val="27"/>
-        </w:rPr>
-        <w:t>-------------------------------------------------------------------------------------------</w:t>
-      </w:r>
-    </w:p>
-    <w:p>
-      <w:pPr>
-        <w:pStyle w:val="NormalWeb"/>
-        <w:shd w:val="clear" w:color="auto" w:fill="1D1D1D"/>
-        <w:rPr>
-          <w:color w:val="00B0F0"/>
-          <w:sz w:val="27"/>
-          <w:szCs w:val="27"/>
-        </w:rPr>
-      </w:pPr>
-      <w:r>
-        <w:rPr>
-          <w:color w:val="00B0F0"/>
-          <w:sz w:val="27"/>
-          <w:szCs w:val="27"/>
-        </w:rPr>
-        <w:t>Contact</w:t>
-      </w:r>
-      <w:r>
-        <w:rPr>
-          <w:color w:val="00B0F0"/>
-          <w:sz w:val="27"/>
-          <w:szCs w:val="27"/>
-        </w:rPr>
         <w:t xml:space="preserve"> Me!</w:t>
       </w:r>
     </w:p>
@@ -2236,7 +2344,6 @@
           <w:sz w:val="27"/>
           <w:szCs w:val="27"/>
         </w:rPr>
-        <w:lastRenderedPageBreak/>
         <w:t xml:space="preserve">The only way to do great works is to love what you do. If you haven't found it yet, keep looking. Don't </w:t>
       </w:r>
       <w:r>

</xml_diff>